<commit_message>
init lvls loop support
</commit_message>
<xml_diff>
--- a/src/main/resources/mock.docx
+++ b/src/main/resources/mock.docx
@@ -37127,14 +37127,11 @@
           </w:tcPr>
           <w:p>
             <w:pPr>
-              <w:widowControl w:val="0"/>
-              <w:autoSpaceDE w:val="0"/>
-              <w:autoSpaceDN w:val="0"/>
               <w:rPr>
                 <w:b/>
-                <w:bCs/>
-                <w:sz w:val="22"/>
-                <w:szCs w:val="22"/>
+                <w:sz w:val="22"/>
+                <w:szCs w:val="22"/>
+                <w:highlight w:val="cyan"/>
                 <w:lang w:val="en-US"/>
               </w:rPr>
             </w:pPr>
@@ -37203,6 +37200,7 @@
               <w:t xml:space="preserve">&lt;#list </w:t>
             </w:r>
             <w:proofErr w:type="spellStart"/>
+            <w:proofErr w:type="gramStart"/>
             <w:r>
               <w:rPr>
                 <w:b/>
@@ -37264,6 +37262,7 @@
               <w:t>acct</w:t>
             </w:r>
             <w:proofErr w:type="spellEnd"/>
+            <w:proofErr w:type="gramEnd"/>
             <w:r>
               <w:rPr>
                 <w:b/>
@@ -37272,7 +37271,28 @@
                 <w:highlight w:val="cyan"/>
                 <w:lang w:val="en-US"/>
               </w:rPr>
-              <w:t xml:space="preserve"> as acct&gt;${"&lt;#assign </w:t>
+              <w:t xml:space="preserve"> as acct&gt;</w:t>
+            </w:r>
+          </w:p>
+          <w:p>
+            <w:pPr>
+              <w:rPr>
+                <w:b/>
+                <w:sz w:val="22"/>
+                <w:szCs w:val="22"/>
+                <w:highlight w:val="cyan"/>
+                <w:lang w:val="en-US"/>
+              </w:rPr>
+            </w:pPr>
+            <w:r>
+              <w:rPr>
+                <w:b/>
+                <w:sz w:val="22"/>
+                <w:szCs w:val="22"/>
+                <w:highlight w:val="cyan"/>
+                <w:lang w:val="en-US"/>
+              </w:rPr>
+              <w:t xml:space="preserve">${"&lt;#assign </w:t>
             </w:r>
             <w:proofErr w:type="spellStart"/>
             <w:r>
@@ -37293,13 +37313,23 @@
                 <w:highlight w:val="cyan"/>
                 <w:lang w:val="en-US"/>
               </w:rPr>
-              <w:t xml:space="preserve"> = </w:t>
+              <w:t xml:space="preserve"> </w:t>
             </w:r>
             <w:r>
               <w:rPr>
                 <w:b/>
                 <w:sz w:val="22"/>
                 <w:szCs w:val="22"/>
+                <w:highlight w:val="cyan"/>
+                <w:lang w:val="en-US"/>
+              </w:rPr>
+              <w:t xml:space="preserve">= </w:t>
+            </w:r>
+            <w:r>
+              <w:rPr>
+                <w:b/>
+                <w:sz w:val="22"/>
+                <w:szCs w:val="22"/>
                 <w:lang w:val="en-US"/>
               </w:rPr>
               <w:t>'</w:t>
@@ -37320,10 +37350,19 @@
                 <w:b/>
                 <w:sz w:val="22"/>
                 <w:szCs w:val="22"/>
+                <w:lang w:val="en-US"/>
+              </w:rPr>
+              <w:t>acct</w:t>
+            </w:r>
+            <w:r>
+              <w:rPr>
+                <w:b/>
+                <w:sz w:val="22"/>
+                <w:szCs w:val="22"/>
                 <w:highlight w:val="cyan"/>
                 <w:lang w:val="en-US"/>
               </w:rPr>
-              <w:t>acct.</w:t>
+              <w:t>.</w:t>
             </w:r>
             <w:r>
               <w:rPr>
@@ -37343,7 +37382,7 @@
                 <w:highlight w:val="cyan"/>
                 <w:lang w:val="en-US"/>
               </w:rPr>
-              <w:t>}</w:t>
+              <w:t xml:space="preserve"> }</w:t>
             </w:r>
             <w:r>
               <w:rPr>
@@ -37362,285 +37401,17 @@
                 <w:highlight w:val="cyan"/>
                 <w:lang w:val="en-US"/>
               </w:rPr>
-              <w:t xml:space="preserve">&gt; &lt;#assign </w:t>
-            </w:r>
-            <w:proofErr w:type="spellStart"/>
+              <w:t>&gt;</w:t>
+            </w:r>
             <w:r>
               <w:rPr>
                 <w:b/>
                 <w:sz w:val="22"/>
                 <w:szCs w:val="22"/>
-                <w:lang w:val="en-US"/>
-              </w:rPr>
-              <w:t>typeAccount</w:t>
-            </w:r>
-            <w:proofErr w:type="spellEnd"/>
-            <w:r>
-              <w:rPr>
-                <w:b/>
-                <w:sz w:val="22"/>
-                <w:szCs w:val="22"/>
                 <w:highlight w:val="cyan"/>
                 <w:lang w:val="en-US"/>
               </w:rPr>
-              <w:t xml:space="preserve">= </w:t>
-            </w:r>
-            <w:r>
-              <w:rPr>
-                <w:b/>
-                <w:sz w:val="22"/>
-                <w:szCs w:val="22"/>
-                <w:lang w:val="en-US"/>
-              </w:rPr>
-              <w:t>'</w:t>
-            </w:r>
-            <w:r>
-              <w:rPr>
-                <w:b/>
-                <w:sz w:val="22"/>
-                <w:szCs w:val="22"/>
-                <w:highlight w:val="cyan"/>
-                <w:lang w:val="en-US"/>
-              </w:rPr>
-              <w:t>${</w:t>
-            </w:r>
-            <w:proofErr w:type="spellStart"/>
-            <w:r>
-              <w:rPr>
-                <w:b/>
-                <w:sz w:val="22"/>
-                <w:szCs w:val="22"/>
-                <w:highlight w:val="cyan"/>
-                <w:lang w:val="en-US"/>
-              </w:rPr>
-              <w:t>acct.</w:t>
-            </w:r>
-            <w:r>
-              <w:rPr>
-                <w:b/>
-                <w:sz w:val="22"/>
-                <w:szCs w:val="22"/>
-                <w:lang w:val="en-US"/>
-              </w:rPr>
-              <w:t>typeAccount</w:t>
-            </w:r>
-            <w:proofErr w:type="spellEnd"/>
-            <w:r>
-              <w:rPr>
-                <w:b/>
-                <w:sz w:val="22"/>
-                <w:szCs w:val="22"/>
-                <w:highlight w:val="cyan"/>
-                <w:lang w:val="en-US"/>
-              </w:rPr>
-              <w:t>}</w:t>
-            </w:r>
-            <w:r>
-              <w:rPr>
-                <w:b/>
-                <w:sz w:val="22"/>
-                <w:szCs w:val="22"/>
-                <w:lang w:val="en-US"/>
-              </w:rPr>
-              <w:t>'</w:t>
-            </w:r>
-            <w:r>
-              <w:rPr>
-                <w:b/>
-                <w:sz w:val="22"/>
-                <w:szCs w:val="22"/>
-                <w:highlight w:val="cyan"/>
-                <w:lang w:val="en-US"/>
-              </w:rPr>
-              <w:t xml:space="preserve">&gt; &lt;#assign </w:t>
-            </w:r>
-            <w:proofErr w:type="spellStart"/>
-            <w:r>
-              <w:rPr>
-                <w:b/>
-                <w:color w:val="FFFF00"/>
-                <w:sz w:val="22"/>
-                <w:szCs w:val="22"/>
-                <w:highlight w:val="darkCyan"/>
-                <w:lang w:val="en-US"/>
-              </w:rPr>
-              <w:t>currencyAccount</w:t>
-            </w:r>
-            <w:proofErr w:type="spellEnd"/>
-            <w:r>
-              <w:rPr>
-                <w:b/>
-                <w:sz w:val="22"/>
-                <w:szCs w:val="22"/>
-                <w:highlight w:val="cyan"/>
-                <w:lang w:val="en-US"/>
-              </w:rPr>
-              <w:t xml:space="preserve"> = </w:t>
-            </w:r>
-            <w:r>
-              <w:rPr>
-                <w:b/>
-                <w:sz w:val="22"/>
-                <w:szCs w:val="22"/>
-                <w:lang w:val="en-US"/>
-              </w:rPr>
-              <w:t>'</w:t>
-            </w:r>
-            <w:r>
-              <w:rPr>
-                <w:b/>
-                <w:sz w:val="22"/>
-                <w:szCs w:val="22"/>
-                <w:highlight w:val="cyan"/>
-                <w:lang w:val="en-US"/>
-              </w:rPr>
-              <w:t>${</w:t>
-            </w:r>
-            <w:proofErr w:type="spellStart"/>
-            <w:r>
-              <w:rPr>
-                <w:b/>
-                <w:sz w:val="22"/>
-                <w:szCs w:val="22"/>
-                <w:highlight w:val="cyan"/>
-                <w:lang w:val="en-US"/>
-              </w:rPr>
-              <w:t>acct.</w:t>
-            </w:r>
-            <w:r>
-              <w:rPr>
-                <w:b/>
-                <w:color w:val="FFFF00"/>
-                <w:sz w:val="22"/>
-                <w:szCs w:val="22"/>
-                <w:highlight w:val="darkCyan"/>
-                <w:lang w:val="en-US"/>
-              </w:rPr>
-              <w:t>currencyAccount</w:t>
-            </w:r>
-            <w:proofErr w:type="spellEnd"/>
-            <w:r>
-              <w:rPr>
-                <w:b/>
-                <w:sz w:val="22"/>
-                <w:szCs w:val="22"/>
-                <w:highlight w:val="cyan"/>
-                <w:lang w:val="en-US"/>
-              </w:rPr>
-              <w:t>}</w:t>
-            </w:r>
-            <w:r>
-              <w:rPr>
-                <w:b/>
-                <w:sz w:val="22"/>
-                <w:szCs w:val="22"/>
-                <w:lang w:val="en-US"/>
-              </w:rPr>
-              <w:t>'</w:t>
-            </w:r>
-            <w:r>
-              <w:rPr>
-                <w:b/>
-                <w:sz w:val="22"/>
-                <w:szCs w:val="22"/>
-                <w:highlight w:val="cyan"/>
-                <w:lang w:val="en-US"/>
-              </w:rPr>
-              <w:t xml:space="preserve">&gt; &lt;#assign </w:t>
-            </w:r>
-            <w:proofErr w:type="spellStart"/>
-            <w:r>
-              <w:rPr>
-                <w:b/>
-                <w:color w:val="FFFF00"/>
-                <w:sz w:val="22"/>
-                <w:szCs w:val="22"/>
-                <w:highlight w:val="darkCyan"/>
-                <w:lang w:val="en-US"/>
-              </w:rPr>
-              <w:t>numberAccount</w:t>
-            </w:r>
-            <w:proofErr w:type="spellEnd"/>
-            <w:r>
-              <w:rPr>
-                <w:b/>
-                <w:sz w:val="22"/>
-                <w:szCs w:val="22"/>
-                <w:highlight w:val="cyan"/>
-                <w:lang w:val="en-US"/>
-              </w:rPr>
-              <w:t xml:space="preserve"> = </w:t>
-            </w:r>
-            <w:r>
-              <w:rPr>
-                <w:b/>
-                <w:sz w:val="22"/>
-                <w:szCs w:val="22"/>
-                <w:lang w:val="en-US"/>
-              </w:rPr>
-              <w:t>'</w:t>
-            </w:r>
-            <w:r>
-              <w:rPr>
-                <w:b/>
-                <w:sz w:val="22"/>
-                <w:szCs w:val="22"/>
-                <w:highlight w:val="cyan"/>
-                <w:lang w:val="en-US"/>
-              </w:rPr>
-              <w:t>${</w:t>
-            </w:r>
-            <w:proofErr w:type="spellStart"/>
-            <w:r>
-              <w:rPr>
-                <w:b/>
-                <w:sz w:val="22"/>
-                <w:szCs w:val="22"/>
-                <w:highlight w:val="cyan"/>
-                <w:lang w:val="en-US"/>
-              </w:rPr>
-              <w:t>acct.</w:t>
-            </w:r>
-            <w:r>
-              <w:rPr>
-                <w:b/>
-                <w:color w:val="FFFF00"/>
-                <w:sz w:val="22"/>
-                <w:szCs w:val="22"/>
-                <w:highlight w:val="darkCyan"/>
-                <w:lang w:val="en-US"/>
-              </w:rPr>
-              <w:t>numberAccount</w:t>
-            </w:r>
-            <w:proofErr w:type="spellEnd"/>
-            <w:r>
-              <w:rPr>
-                <w:b/>
-                <w:sz w:val="22"/>
-                <w:szCs w:val="22"/>
-                <w:highlight w:val="cyan"/>
-                <w:lang w:val="en-US"/>
-              </w:rPr>
-              <w:t>}</w:t>
-            </w:r>
-            <w:r>
-              <w:rPr>
-                <w:b/>
-                <w:sz w:val="22"/>
-                <w:szCs w:val="22"/>
-                <w:lang w:val="en-US"/>
-              </w:rPr>
-              <w:t>'</w:t>
-            </w:r>
-            <w:r>
-              <w:rPr>
-                <w:b/>
-                <w:sz w:val="22"/>
-                <w:szCs w:val="22"/>
-                <w:highlight w:val="cyan"/>
-                <w:lang w:val="en-US"/>
-              </w:rPr>
-              <w:t>&gt;"}</w:t>
+              <w:t>"}</w:t>
             </w:r>
             <w:r>
               <w:rPr>
@@ -37760,6 +37531,517 @@
               </w:rPr>
               <w:t>Счет, приоритетный для списания срочных платежей</w:t>
             </w:r>
+            <w:r>
+              <w:rPr>
+                <w:b/>
+                <w:bCs/>
+                <w:sz w:val="22"/>
+                <w:szCs w:val="22"/>
+              </w:rPr>
+              <w:t xml:space="preserve"> ${</w:t>
+            </w:r>
+            <w:proofErr w:type="spellStart"/>
+            <w:r>
+              <w:rPr>
+                <w:b/>
+                <w:sz w:val="22"/>
+                <w:szCs w:val="22"/>
+                <w:lang w:val="en-US"/>
+              </w:rPr>
+              <w:t>idAccount</w:t>
+            </w:r>
+            <w:proofErr w:type="spellEnd"/>
+            <w:r>
+              <w:rPr>
+                <w:b/>
+                <w:bCs/>
+                <w:sz w:val="22"/>
+                <w:szCs w:val="22"/>
+              </w:rPr>
+              <w:t>}</w:t>
+            </w:r>
+          </w:p>
+        </w:tc>
+      </w:tr>
+      <w:tr>
+        <w:trPr>
+          <w:tblHeader/>
+          <w:jc w:val="center"/>
+        </w:trPr>
+        <w:tc>
+          <w:tcPr>
+            <w:tcW w:w="5000" w:type="pct"/>
+            <w:gridSpan w:val="3"/>
+          </w:tcPr>
+          <w:p>
+            <w:pPr>
+              <w:rPr>
+                <w:b/>
+                <w:sz w:val="22"/>
+                <w:szCs w:val="22"/>
+                <w:highlight w:val="cyan"/>
+                <w:lang w:val="en-US"/>
+              </w:rPr>
+            </w:pPr>
+            <w:r>
+              <w:rPr>
+                <w:b/>
+                <w:sz w:val="22"/>
+                <w:szCs w:val="22"/>
+                <w:highlight w:val="yellow"/>
+                <w:lang w:val="en-US"/>
+              </w:rPr>
+              <w:t>{</w:t>
+            </w:r>
+            <w:proofErr w:type="spellStart"/>
+            <w:r>
+              <w:rPr>
+                <w:b/>
+                <w:sz w:val="22"/>
+                <w:szCs w:val="22"/>
+                <w:highlight w:val="yellow"/>
+                <w:lang w:val="en-US"/>
+              </w:rPr>
+              <w:t>MetaInfoRow</w:t>
+            </w:r>
+            <w:proofErr w:type="spellEnd"/>
+            <w:r>
+              <w:rPr>
+                <w:b/>
+                <w:sz w:val="22"/>
+                <w:szCs w:val="22"/>
+                <w:highlight w:val="yellow"/>
+                <w:lang w:val="en-US"/>
+              </w:rPr>
+              <w:t xml:space="preserve">: </w:t>
+            </w:r>
+            <w:proofErr w:type="spellStart"/>
+            <w:r>
+              <w:rPr>
+                <w:b/>
+                <w:sz w:val="22"/>
+                <w:szCs w:val="22"/>
+                <w:highlight w:val="green"/>
+                <w:lang w:val="en-US"/>
+              </w:rPr>
+              <w:t>loopCondition</w:t>
+            </w:r>
+            <w:proofErr w:type="spellEnd"/>
+            <w:r>
+              <w:rPr>
+                <w:b/>
+                <w:sz w:val="22"/>
+                <w:szCs w:val="22"/>
+                <w:highlight w:val="yellow"/>
+                <w:lang w:val="en-US"/>
+              </w:rPr>
+              <w:t xml:space="preserve"> = </w:t>
+            </w:r>
+            <w:r>
+              <w:rPr>
+                <w:b/>
+                <w:sz w:val="22"/>
+                <w:szCs w:val="22"/>
+                <w:highlight w:val="cyan"/>
+                <w:lang w:val="en-US"/>
+              </w:rPr>
+              <w:t xml:space="preserve">&lt;#list </w:t>
+            </w:r>
+            <w:proofErr w:type="spellStart"/>
+            <w:r>
+              <w:rPr>
+                <w:b/>
+                <w:sz w:val="22"/>
+                <w:szCs w:val="22"/>
+                <w:lang w:val="en-US"/>
+              </w:rPr>
+              <w:t>acct</w:t>
+            </w:r>
+            <w:r>
+              <w:rPr>
+                <w:b/>
+                <w:sz w:val="22"/>
+                <w:szCs w:val="22"/>
+                <w:lang w:val="en-US"/>
+              </w:rPr>
+              <w:t>.</w:t>
+            </w:r>
+            <w:r>
+              <w:rPr>
+                <w:b/>
+                <w:sz w:val="22"/>
+                <w:szCs w:val="22"/>
+                <w:lang w:val="en-US"/>
+              </w:rPr>
+              <w:t>account</w:t>
+            </w:r>
+            <w:proofErr w:type="spellEnd"/>
+            <w:r>
+              <w:rPr>
+                <w:b/>
+                <w:sz w:val="22"/>
+                <w:szCs w:val="22"/>
+                <w:highlight w:val="cyan"/>
+                <w:lang w:val="en-US"/>
+              </w:rPr>
+              <w:t xml:space="preserve"> as </w:t>
+            </w:r>
+            <w:r>
+              <w:rPr>
+                <w:b/>
+                <w:sz w:val="22"/>
+                <w:szCs w:val="22"/>
+                <w:lang w:val="en-US"/>
+              </w:rPr>
+              <w:t>account</w:t>
+            </w:r>
+            <w:r>
+              <w:rPr>
+                <w:b/>
+                <w:sz w:val="22"/>
+                <w:szCs w:val="22"/>
+                <w:highlight w:val="cyan"/>
+                <w:lang w:val="en-US"/>
+              </w:rPr>
+              <w:t xml:space="preserve">&gt;${"&lt;#assign </w:t>
+            </w:r>
+            <w:proofErr w:type="spellStart"/>
+            <w:r>
+              <w:rPr>
+                <w:b/>
+                <w:sz w:val="22"/>
+                <w:szCs w:val="22"/>
+                <w:lang w:val="en-US"/>
+              </w:rPr>
+              <w:t>typeAccount</w:t>
+            </w:r>
+            <w:proofErr w:type="spellEnd"/>
+            <w:r>
+              <w:rPr>
+                <w:b/>
+                <w:sz w:val="22"/>
+                <w:szCs w:val="22"/>
+                <w:highlight w:val="cyan"/>
+                <w:lang w:val="en-US"/>
+              </w:rPr>
+              <w:t xml:space="preserve"> </w:t>
+            </w:r>
+            <w:r>
+              <w:rPr>
+                <w:b/>
+                <w:sz w:val="22"/>
+                <w:szCs w:val="22"/>
+                <w:highlight w:val="cyan"/>
+                <w:lang w:val="en-US"/>
+              </w:rPr>
+              <w:t xml:space="preserve">= </w:t>
+            </w:r>
+            <w:r>
+              <w:rPr>
+                <w:b/>
+                <w:sz w:val="22"/>
+                <w:szCs w:val="22"/>
+                <w:lang w:val="en-US"/>
+              </w:rPr>
+              <w:t>'</w:t>
+            </w:r>
+            <w:r>
+              <w:rPr>
+                <w:b/>
+                <w:sz w:val="22"/>
+                <w:szCs w:val="22"/>
+                <w:highlight w:val="cyan"/>
+                <w:lang w:val="en-US"/>
+              </w:rPr>
+              <w:t>${</w:t>
+            </w:r>
+            <w:proofErr w:type="spellStart"/>
+            <w:r>
+              <w:rPr>
+                <w:b/>
+                <w:sz w:val="22"/>
+                <w:szCs w:val="22"/>
+                <w:lang w:val="en-US"/>
+              </w:rPr>
+              <w:t>account</w:t>
+            </w:r>
+            <w:r>
+              <w:rPr>
+                <w:b/>
+                <w:sz w:val="22"/>
+                <w:szCs w:val="22"/>
+                <w:highlight w:val="cyan"/>
+                <w:lang w:val="en-US"/>
+              </w:rPr>
+              <w:t>.</w:t>
+            </w:r>
+            <w:r>
+              <w:rPr>
+                <w:b/>
+                <w:sz w:val="22"/>
+                <w:szCs w:val="22"/>
+                <w:lang w:val="en-US"/>
+              </w:rPr>
+              <w:t>typeAccount</w:t>
+            </w:r>
+            <w:proofErr w:type="spellEnd"/>
+            <w:r>
+              <w:rPr>
+                <w:b/>
+                <w:sz w:val="22"/>
+                <w:szCs w:val="22"/>
+                <w:highlight w:val="cyan"/>
+                <w:lang w:val="en-US"/>
+              </w:rPr>
+              <w:t>}</w:t>
+            </w:r>
+            <w:r>
+              <w:rPr>
+                <w:b/>
+                <w:sz w:val="22"/>
+                <w:szCs w:val="22"/>
+                <w:lang w:val="en-US"/>
+              </w:rPr>
+              <w:t>'</w:t>
+            </w:r>
+            <w:r>
+              <w:rPr>
+                <w:b/>
+                <w:sz w:val="22"/>
+                <w:szCs w:val="22"/>
+                <w:highlight w:val="cyan"/>
+                <w:lang w:val="en-US"/>
+              </w:rPr>
+              <w:t>&gt;</w:t>
+            </w:r>
+            <w:r>
+              <w:rPr>
+                <w:b/>
+                <w:sz w:val="22"/>
+                <w:szCs w:val="22"/>
+                <w:highlight w:val="cyan"/>
+                <w:lang w:val="en-US"/>
+              </w:rPr>
+              <w:t xml:space="preserve"> </w:t>
+            </w:r>
+            <w:r>
+              <w:rPr>
+                <w:b/>
+                <w:sz w:val="22"/>
+                <w:szCs w:val="22"/>
+                <w:highlight w:val="cyan"/>
+                <w:lang w:val="en-US"/>
+              </w:rPr>
+              <w:t>&lt;#assign</w:t>
+            </w:r>
+            <w:r>
+              <w:rPr>
+                <w:b/>
+                <w:color w:val="FFFF00"/>
+                <w:sz w:val="22"/>
+                <w:szCs w:val="22"/>
+                <w:highlight w:val="darkCyan"/>
+                <w:lang w:val="en-US"/>
+              </w:rPr>
+              <w:t xml:space="preserve"> </w:t>
+            </w:r>
+            <w:proofErr w:type="spellStart"/>
+            <w:r>
+              <w:rPr>
+                <w:b/>
+                <w:color w:val="FFFF00"/>
+                <w:sz w:val="22"/>
+                <w:szCs w:val="22"/>
+                <w:highlight w:val="darkCyan"/>
+                <w:lang w:val="en-US"/>
+              </w:rPr>
+              <w:t>numberAccount</w:t>
+            </w:r>
+            <w:proofErr w:type="spellEnd"/>
+            <w:r>
+              <w:rPr>
+                <w:b/>
+                <w:sz w:val="22"/>
+                <w:szCs w:val="22"/>
+                <w:highlight w:val="cyan"/>
+                <w:lang w:val="en-US"/>
+              </w:rPr>
+              <w:t xml:space="preserve"> </w:t>
+            </w:r>
+            <w:r>
+              <w:rPr>
+                <w:b/>
+                <w:sz w:val="22"/>
+                <w:szCs w:val="22"/>
+                <w:highlight w:val="cyan"/>
+                <w:lang w:val="en-US"/>
+              </w:rPr>
+              <w:t xml:space="preserve">= </w:t>
+            </w:r>
+            <w:r>
+              <w:rPr>
+                <w:b/>
+                <w:sz w:val="22"/>
+                <w:szCs w:val="22"/>
+                <w:lang w:val="en-US"/>
+              </w:rPr>
+              <w:t>'</w:t>
+            </w:r>
+            <w:r>
+              <w:rPr>
+                <w:b/>
+                <w:sz w:val="22"/>
+                <w:szCs w:val="22"/>
+                <w:highlight w:val="cyan"/>
+                <w:lang w:val="en-US"/>
+              </w:rPr>
+              <w:t>${</w:t>
+            </w:r>
+            <w:proofErr w:type="spellStart"/>
+            <w:r>
+              <w:rPr>
+                <w:b/>
+                <w:sz w:val="22"/>
+                <w:szCs w:val="22"/>
+                <w:lang w:val="en-US"/>
+              </w:rPr>
+              <w:t>account</w:t>
+            </w:r>
+            <w:r>
+              <w:rPr>
+                <w:b/>
+                <w:sz w:val="22"/>
+                <w:szCs w:val="22"/>
+                <w:highlight w:val="cyan"/>
+                <w:lang w:val="en-US"/>
+              </w:rPr>
+              <w:t>.</w:t>
+            </w:r>
+            <w:r>
+              <w:rPr>
+                <w:b/>
+                <w:color w:val="FFFF00"/>
+                <w:sz w:val="22"/>
+                <w:szCs w:val="22"/>
+                <w:highlight w:val="darkCyan"/>
+                <w:lang w:val="en-US"/>
+              </w:rPr>
+              <w:t>numberAccount</w:t>
+            </w:r>
+            <w:proofErr w:type="spellEnd"/>
+            <w:r>
+              <w:rPr>
+                <w:b/>
+                <w:sz w:val="22"/>
+                <w:szCs w:val="22"/>
+                <w:highlight w:val="cyan"/>
+                <w:lang w:val="en-US"/>
+              </w:rPr>
+              <w:t>}</w:t>
+            </w:r>
+            <w:r>
+              <w:rPr>
+                <w:b/>
+                <w:sz w:val="22"/>
+                <w:szCs w:val="22"/>
+                <w:lang w:val="en-US"/>
+              </w:rPr>
+              <w:t>'</w:t>
+            </w:r>
+            <w:r>
+              <w:rPr>
+                <w:b/>
+                <w:sz w:val="22"/>
+                <w:szCs w:val="22"/>
+                <w:highlight w:val="cyan"/>
+                <w:lang w:val="en-US"/>
+              </w:rPr>
+              <w:t>&gt;</w:t>
+            </w:r>
+            <w:r>
+              <w:rPr>
+                <w:b/>
+                <w:sz w:val="22"/>
+                <w:szCs w:val="22"/>
+                <w:highlight w:val="cyan"/>
+                <w:lang w:val="en-US"/>
+              </w:rPr>
+              <w:t>"}</w:t>
+            </w:r>
+            <w:r>
+              <w:rPr>
+                <w:b/>
+                <w:sz w:val="22"/>
+                <w:szCs w:val="22"/>
+                <w:highlight w:val="yellow"/>
+                <w:lang w:val="en-US"/>
+              </w:rPr>
+              <w:t>&lt;#</w:t>
+            </w:r>
+            <w:proofErr w:type="spellStart"/>
+            <w:r>
+              <w:rPr>
+                <w:b/>
+                <w:sz w:val="22"/>
+                <w:szCs w:val="22"/>
+                <w:highlight w:val="yellow"/>
+                <w:lang w:val="en-US"/>
+              </w:rPr>
+              <w:t>sep</w:t>
+            </w:r>
+            <w:proofErr w:type="spellEnd"/>
+            <w:r>
+              <w:rPr>
+                <w:b/>
+                <w:sz w:val="22"/>
+                <w:szCs w:val="22"/>
+                <w:highlight w:val="yellow"/>
+                <w:lang w:val="en-US"/>
+              </w:rPr>
+              <w:t>&gt;${'\n'}&lt;/#</w:t>
+            </w:r>
+            <w:proofErr w:type="spellStart"/>
+            <w:r>
+              <w:rPr>
+                <w:b/>
+                <w:sz w:val="22"/>
+                <w:szCs w:val="22"/>
+                <w:highlight w:val="yellow"/>
+                <w:lang w:val="en-US"/>
+              </w:rPr>
+              <w:t>sep</w:t>
+            </w:r>
+            <w:proofErr w:type="spellEnd"/>
+            <w:r>
+              <w:rPr>
+                <w:b/>
+                <w:sz w:val="22"/>
+                <w:szCs w:val="22"/>
+                <w:highlight w:val="yellow"/>
+                <w:lang w:val="en-US"/>
+              </w:rPr>
+              <w:t>&gt;</w:t>
+            </w:r>
+            <w:r>
+              <w:rPr>
+                <w:b/>
+                <w:sz w:val="22"/>
+                <w:szCs w:val="22"/>
+                <w:highlight w:val="cyan"/>
+                <w:lang w:val="en-US"/>
+              </w:rPr>
+              <w:t>&lt;/#list&gt;</w:t>
+            </w:r>
+            <w:r>
+              <w:rPr>
+                <w:b/>
+                <w:sz w:val="22"/>
+                <w:szCs w:val="22"/>
+                <w:highlight w:val="yellow"/>
+                <w:lang w:val="en-US"/>
+              </w:rPr>
+              <w:t>}</w:t>
+            </w:r>
           </w:p>
         </w:tc>
       </w:tr>
@@ -37817,6 +38099,8 @@
               </w:rPr>
               <w:t>}</w:t>
             </w:r>
+            <w:bookmarkStart w:id="5" w:name="_GoBack"/>
+            <w:bookmarkEnd w:id="5"/>
           </w:p>
         </w:tc>
         <w:tc>
@@ -37976,8 +38260,61 @@
               </w:rPr>
               <w:t>}</w:t>
             </w:r>
-            <w:bookmarkStart w:id="5" w:name="_GoBack"/>
-            <w:bookmarkEnd w:id="5"/>
+          </w:p>
+        </w:tc>
+      </w:tr>
+      <w:tr>
+        <w:trPr>
+          <w:tblHeader/>
+          <w:jc w:val="center"/>
+        </w:trPr>
+        <w:tc>
+          <w:tcPr>
+            <w:tcW w:w="5000" w:type="pct"/>
+            <w:gridSpan w:val="3"/>
+          </w:tcPr>
+          <w:p>
+            <w:pPr>
+              <w:widowControl w:val="0"/>
+              <w:autoSpaceDE w:val="0"/>
+              <w:autoSpaceDN w:val="0"/>
+              <w:spacing w:after="120"/>
+              <w:rPr>
+                <w:b/>
+                <w:sz w:val="22"/>
+                <w:szCs w:val="22"/>
+                <w:lang w:val="en-US"/>
+              </w:rPr>
+            </w:pPr>
+            <w:r>
+              <w:rPr>
+                <w:b/>
+                <w:sz w:val="22"/>
+                <w:szCs w:val="22"/>
+                <w:lang w:val="en-US"/>
+              </w:rPr>
+              <w:t>{</w:t>
+            </w:r>
+            <w:proofErr w:type="spellStart"/>
+            <w:r>
+              <w:rPr>
+                <w:b/>
+                <w:sz w:val="22"/>
+                <w:szCs w:val="22"/>
+                <w:lang w:val="en-US"/>
+              </w:rPr>
+              <w:t>MetaInfoRow</w:t>
+            </w:r>
+            <w:proofErr w:type="spellEnd"/>
+            <w:r>
+              <w:rPr>
+                <w:b/>
+                <w:sz w:val="22"/>
+                <w:szCs w:val="22"/>
+                <w:lang w:val="en-US"/>
+              </w:rPr>
+              <w:t>}</w:t>
+            </w:r>
           </w:p>
         </w:tc>
       </w:tr>
@@ -39230,6 +39567,7 @@
                       <w:szCs w:val="22"/>
                       <w:highlight w:val="darkCyan"/>
                     </w:rPr>
+                    <w:lastRenderedPageBreak/>
                     <w:t>&lt;#</w:t>
                   </w:r>
                   <w:r>
@@ -39523,7 +39861,6 @@
                       <w:szCs w:val="22"/>
                       <w:highlight w:val="darkCyan"/>
                     </w:rPr>
-                    <w:lastRenderedPageBreak/>
                     <w:t>&lt;#</w:t>
                   </w:r>
                   <w:proofErr w:type="spellStart"/>
@@ -40419,7 +40756,6 @@
                       <w:highlight w:val="yellow"/>
                       <w:lang w:val="en-US"/>
                     </w:rPr>
-                    <w:lastRenderedPageBreak/>
                     <w:t>{</w:t>
                   </w:r>
                   <w:proofErr w:type="spellStart"/>
@@ -43993,7 +44329,7 @@
           <w:rPr>
             <w:noProof/>
           </w:rPr>
-          <w:t>18</w:t>
+          <w:t>16</w:t>
         </w:r>
         <w:r>
           <w:fldChar w:fldCharType="end"/>
@@ -52095,6 +52431,7 @@
     <w:rsid w:val="002201FD"/>
     <w:rsid w:val="00224DC8"/>
     <w:rsid w:val="00227992"/>
+    <w:rsid w:val="00243602"/>
     <w:rsid w:val="00251362"/>
     <w:rsid w:val="002805D8"/>
     <w:rsid w:val="0029249D"/>
@@ -52223,6 +52560,7 @@
     <w:rsid w:val="00A76E03"/>
     <w:rsid w:val="00A82543"/>
     <w:rsid w:val="00A90620"/>
+    <w:rsid w:val="00AA3505"/>
     <w:rsid w:val="00AB1ED1"/>
     <w:rsid w:val="00AB5BE5"/>
     <w:rsid w:val="00B12DDF"/>
@@ -52241,6 +52579,7 @@
     <w:rsid w:val="00C710CC"/>
     <w:rsid w:val="00C728C4"/>
     <w:rsid w:val="00C76FC4"/>
+    <w:rsid w:val="00C8139A"/>
     <w:rsid w:val="00C824D6"/>
     <w:rsid w:val="00CB5E7C"/>
     <w:rsid w:val="00CC6647"/>
@@ -53130,7 +53469,7 @@
 </file>
 
 <file path=customXml/itemProps2.xml><?xml version="1.0" encoding="utf-8"?>
-<ds:datastoreItem xmlns:ds="http://schemas.openxmlformats.org/officeDocument/2006/customXml" ds:itemID="{1D575A09-5FCA-4127-B6A9-F991F8786BF0}">
+<ds:datastoreItem xmlns:ds="http://schemas.openxmlformats.org/officeDocument/2006/customXml" ds:itemID="{34CEB012-0A36-44DF-BEBE-5058A3E5B2B0}">
   <ds:schemaRefs>
     <ds:schemaRef ds:uri="http://schemas.openxmlformats.org/officeDocument/2006/bibliography"/>
   </ds:schemaRefs>

</xml_diff>